<commit_message>
added test scenarios, documentation update
</commit_message>
<xml_diff>
--- a/Dokumentation.docx
+++ b/Dokumentation.docx
@@ -327,6 +327,9 @@
     </w:p>
     <w:p>
       <w:r>
+        <w:rPr>
+          <w:noProof/>
+        </w:rPr>
         <w:drawing>
           <wp:inline distT="0" distB="0" distL="0" distR="0" wp14:anchorId="2D0B8174" wp14:editId="35772989">
             <wp:extent cx="5943600" cy="1918970"/>
@@ -385,10 +388,12 @@
         <w:t>A car class represents a car in the map, with its own position (</w:t>
       </w:r>
       <w:proofErr w:type="spellStart"/>
+      <w:proofErr w:type="gramStart"/>
       <w:r>
         <w:t>x,y</w:t>
       </w:r>
       <w:proofErr w:type="spellEnd"/>
+      <w:proofErr w:type="gramEnd"/>
       <w:r>
         <w:t>), orientation, color and Id. Each car has a unique id which is used to differentiate between them during search operations.</w:t>
       </w:r>
@@ -584,6 +589,7 @@
         <w:rPr>
           <w:b/>
           <w:bCs/>
+          <w:noProof/>
         </w:rPr>
         <w:drawing>
           <wp:inline distT="0" distB="0" distL="0" distR="0" wp14:anchorId="00BC2422" wp14:editId="4CC2DA6F">
@@ -627,12 +633,17 @@
         <w:t xml:space="preserve">Also every map contains a </w:t>
       </w:r>
       <w:proofErr w:type="spellStart"/>
+      <w:proofErr w:type="gramStart"/>
       <w:r>
         <w:t>GetHash</w:t>
       </w:r>
       <w:proofErr w:type="spellEnd"/>
       <w:r>
-        <w:t>() method that return the hash of the current configuration of the cars, by hashing the “values” array.</w:t>
+        <w:t>(</w:t>
+      </w:r>
+      <w:proofErr w:type="gramEnd"/>
+      <w:r>
+        <w:t>) method that return the hash of the current configuration of the cars, by hashing the “values” array.</w:t>
       </w:r>
     </w:p>
     <w:p>
@@ -964,10 +975,7 @@
         <w:t>the</w:t>
       </w:r>
       <w:r>
-        <w:t xml:space="preserve"> car has been moved,</w:t>
-      </w:r>
-      <w:r>
-        <w:t xml:space="preserve"> </w:t>
+        <w:t xml:space="preserve"> car has been moved, </w:t>
       </w:r>
       <w:r>
         <w:rPr>
@@ -981,26 +989,13 @@
           <w:b/>
           <w:bCs/>
         </w:rPr>
-        <w:t xml:space="preserve"> position</w:t>
-      </w:r>
-      <w:r>
-        <w:rPr>
-          <w:b/>
-          <w:bCs/>
-        </w:rPr>
-        <w:t xml:space="preserve">, </w:t>
+        <w:t xml:space="preserve"> position, </w:t>
       </w:r>
       <w:r>
         <w:t xml:space="preserve">if not </w:t>
       </w:r>
       <w:r>
-        <w:t xml:space="preserve">add </w:t>
-      </w:r>
-      <w:r>
-        <w:t>the moved configuration</w:t>
-      </w:r>
-      <w:r>
-        <w:t xml:space="preserve"> as children to the current node and go back to step 2. and set the current node to this node. </w:t>
+        <w:t xml:space="preserve">add the moved configuration as children to the current node and go back to step 2. and set the current node to this node. </w:t>
       </w:r>
     </w:p>
     <w:p>
@@ -1230,9 +1225,22 @@
           <w:sz w:val="19"/>
           <w:szCs w:val="19"/>
         </w:rPr>
-        <w:t xml:space="preserve"> 2 3 2 h)(</w:t>
+        <w:t xml:space="preserve"> 2 3 2 </w:t>
+      </w:r>
+      <w:proofErr w:type="gramStart"/>
+      <w:r>
+        <w:rPr>
+          <w:rFonts w:ascii="Cascadia Mono" w:hAnsi="Cascadia Mono" w:cs="Cascadia Mono"/>
+          <w:i/>
+          <w:iCs/>
+          <w:color w:val="A31515"/>
+          <w:sz w:val="19"/>
+          <w:szCs w:val="19"/>
+        </w:rPr>
+        <w:t>h)(</w:t>
       </w:r>
       <w:proofErr w:type="spellStart"/>
+      <w:proofErr w:type="gramEnd"/>
       <w:r>
         <w:rPr>
           <w:rFonts w:ascii="Cascadia Mono" w:hAnsi="Cascadia Mono" w:cs="Cascadia Mono"/>
@@ -1434,6 +1442,7 @@
           <w:szCs w:val="19"/>
         </w:rPr>
       </w:pPr>
+      <w:proofErr w:type="gramStart"/>
       <w:r>
         <w:rPr>
           <w:rFonts w:ascii="Cascadia Mono" w:hAnsi="Cascadia Mono" w:cs="Cascadia Mono"/>
@@ -1446,6 +1455,7 @@
         <w:t>VPRAVO(</w:t>
       </w:r>
       <w:proofErr w:type="spellStart"/>
+      <w:proofErr w:type="gramEnd"/>
       <w:r>
         <w:rPr>
           <w:rFonts w:ascii="Cascadia Mono" w:hAnsi="Cascadia Mono" w:cs="Cascadia Mono"/>
@@ -1849,6 +1859,9 @@
     </w:p>
     <w:p>
       <w:r>
+        <w:rPr>
+          <w:noProof/>
+        </w:rPr>
         <w:drawing>
           <wp:inline distT="0" distB="0" distL="0" distR="0" wp14:anchorId="3378C262" wp14:editId="44160A45">
             <wp:extent cx="4095750" cy="3830776"/>
@@ -1888,6 +1901,9 @@
     </w:p>
     <w:p>
       <w:r>
+        <w:rPr>
+          <w:noProof/>
+        </w:rPr>
         <w:lastRenderedPageBreak/>
         <w:drawing>
           <wp:inline distT="0" distB="0" distL="0" distR="0" wp14:anchorId="03754490" wp14:editId="44D3F81E">
@@ -2027,10 +2043,7 @@
               <w:cnfStyle w:val="100000000000" w:firstRow="1" w:lastRow="0" w:firstColumn="0" w:lastColumn="0" w:oddVBand="0" w:evenVBand="0" w:oddHBand="0" w:evenHBand="0" w:firstRowFirstColumn="0" w:firstRowLastColumn="0" w:lastRowFirstColumn="0" w:lastRowLastColumn="0"/>
             </w:pPr>
             <w:r>
-              <w:t>Time</w:t>
-            </w:r>
-            <w:r>
-              <w:t xml:space="preserve"> (</w:t>
+              <w:t>Time (</w:t>
             </w:r>
             <w:proofErr w:type="spellStart"/>
             <w:r>
@@ -2269,10 +2282,7 @@
           </w:tcPr>
           <w:p>
             <w:r>
-              <w:t xml:space="preserve">Configuration </w:t>
-            </w:r>
-            <w:r>
-              <w:t>2</w:t>
+              <w:t>Configuration 2</w:t>
             </w:r>
           </w:p>
         </w:tc>
@@ -2334,6 +2344,41 @@
       </w:tr>
     </w:tbl>
     <w:p/>
+    <w:p>
+      <w:pPr>
+        <w:pStyle w:val="Heading1"/>
+      </w:pPr>
+      <w:r>
+        <w:lastRenderedPageBreak/>
+        <w:t>Optimalizations used</w:t>
+      </w:r>
+    </w:p>
+    <w:p>
+      <w:pPr>
+        <w:pStyle w:val="Heading2"/>
+      </w:pPr>
+      <w:r>
+        <w:t>Step counting</w:t>
+      </w:r>
+    </w:p>
+    <w:p>
+      <w:r>
+        <w:t>Both the DFS and the BFS methods return a solution tree consisting of single steps only. I optimized them using a Step object and a Stack, which groups same steps that are after each other together.</w:t>
+      </w:r>
+    </w:p>
+    <w:p>
+      <w:pPr>
+        <w:pStyle w:val="Heading2"/>
+      </w:pPr>
+      <w:r>
+        <w:t>Possible optimalization for DFS</w:t>
+      </w:r>
+    </w:p>
+    <w:p>
+      <w:r>
+        <w:t>The DFS method most of the time generates much longer step tree than the BFS method. That is due to DFS always first tries to go deeper until a correct solution is found. That is why some unnecessary steps are included in the solution. These possibly could be reduced by taking the starting configuration and reducing then unnecessary steps to reach the goal.</w:t>
+      </w:r>
+    </w:p>
     <w:sectPr>
       <w:pgSz w:w="12240" w:h="15840"/>
       <w:pgMar w:top="1440" w:right="1440" w:bottom="1440" w:left="1440" w:header="720" w:footer="720" w:gutter="0"/>

</xml_diff>